<commit_message>
q2 + part of 3 (need debugging)
</commit_message>
<xml_diff>
--- a/lab4-vhdl2/שאלות ודוח הכנה - VHDL2 ניסוי.docx
+++ b/lab4-vhdl2/שאלות ודוח הכנה - VHDL2 ניסוי.docx
@@ -675,9 +675,6 @@
           <w:p>
             <w:pPr>
               <w:jc w:val="center"/>
-              <w:rPr>
-                <w:rFonts w:hint="cs"/>
-              </w:rPr>
             </w:pPr>
             <w:r>
               <w:rPr>
@@ -965,86 +962,36 @@
         </w:rPr>
         <w:t xml:space="preserve">(כמתואר בפרק 16 של </w:t>
       </w:r>
-      <w:r>
-        <w:rPr>
-          <w:rStyle w:val="instancename"/>
-          <w:rFonts w:ascii="Tahoma" w:hAnsi="Tahoma" w:cs="Tahoma"/>
-          <w:b/>
-          <w:bCs/>
-          <w:color w:val="FF0000"/>
-          <w:sz w:val="21"/>
-          <w:szCs w:val="21"/>
-          <w:shd w:val="clear" w:color="auto" w:fill="FFFFFF"/>
-        </w:rPr>
-        <w:fldChar w:fldCharType="begin"/>
-      </w:r>
-      <w:r>
-        <w:rPr>
-          <w:rStyle w:val="instancename"/>
-          <w:rFonts w:ascii="Tahoma" w:hAnsi="Tahoma" w:cs="Tahoma"/>
-          <w:b/>
-          <w:bCs/>
-          <w:color w:val="FF0000"/>
-          <w:sz w:val="21"/>
-          <w:szCs w:val="21"/>
-          <w:shd w:val="clear" w:color="auto" w:fill="FFFFFF"/>
-        </w:rPr>
-        <w:instrText xml:space="preserve"> HYPERLINK "https://moodle.technion.ac.il/mod/resource/view.php?id=616928" </w:instrText>
-      </w:r>
-      <w:r>
-        <w:rPr>
-          <w:rStyle w:val="instancename"/>
-          <w:rFonts w:ascii="Tahoma" w:hAnsi="Tahoma" w:cs="Tahoma"/>
-          <w:b/>
-          <w:bCs/>
-          <w:color w:val="FF0000"/>
-          <w:sz w:val="21"/>
-          <w:szCs w:val="21"/>
-          <w:shd w:val="clear" w:color="auto" w:fill="FFFFFF"/>
-        </w:rPr>
-        <w:fldChar w:fldCharType="separate"/>
-      </w:r>
-      <w:proofErr w:type="spellStart"/>
-      <w:r>
-        <w:rPr>
-          <w:rStyle w:val="instancename"/>
-          <w:rFonts w:ascii="Tahoma" w:hAnsi="Tahoma" w:cs="Tahoma"/>
-          <w:b/>
-          <w:bCs/>
-          <w:color w:val="FF0000"/>
-          <w:sz w:val="21"/>
-          <w:szCs w:val="21"/>
-          <w:shd w:val="clear" w:color="auto" w:fill="FFFFFF"/>
-        </w:rPr>
-        <w:t>quartus</w:t>
-      </w:r>
-      <w:proofErr w:type="spellEnd"/>
-      <w:r>
-        <w:rPr>
-          <w:rStyle w:val="instancename"/>
-          <w:rFonts w:ascii="Tahoma" w:hAnsi="Tahoma" w:cs="Tahoma"/>
-          <w:b/>
-          <w:bCs/>
-          <w:color w:val="FF0000"/>
-          <w:sz w:val="21"/>
-          <w:szCs w:val="21"/>
-          <w:shd w:val="clear" w:color="auto" w:fill="FFFFFF"/>
-        </w:rPr>
-        <w:t xml:space="preserve"> 17 cook book</w:t>
-      </w:r>
-      <w:r>
-        <w:rPr>
-          <w:rStyle w:val="instancename"/>
-          <w:rFonts w:ascii="Tahoma" w:hAnsi="Tahoma" w:cs="Tahoma"/>
-          <w:b/>
-          <w:bCs/>
-          <w:color w:val="FF0000"/>
-          <w:sz w:val="21"/>
-          <w:szCs w:val="21"/>
-          <w:shd w:val="clear" w:color="auto" w:fill="FFFFFF"/>
-        </w:rPr>
-        <w:fldChar w:fldCharType="end"/>
-      </w:r>
+      <w:hyperlink r:id="rId9" w:history="1">
+        <w:proofErr w:type="spellStart"/>
+        <w:r>
+          <w:rPr>
+            <w:rStyle w:val="instancename"/>
+            <w:rFonts w:ascii="Tahoma" w:hAnsi="Tahoma" w:cs="Tahoma"/>
+            <w:b/>
+            <w:bCs/>
+            <w:color w:val="FF0000"/>
+            <w:sz w:val="21"/>
+            <w:szCs w:val="21"/>
+            <w:shd w:val="clear" w:color="auto" w:fill="FFFFFF"/>
+          </w:rPr>
+          <w:t>quartus</w:t>
+        </w:r>
+        <w:proofErr w:type="spellEnd"/>
+        <w:r>
+          <w:rPr>
+            <w:rStyle w:val="instancename"/>
+            <w:rFonts w:ascii="Tahoma" w:hAnsi="Tahoma" w:cs="Tahoma"/>
+            <w:b/>
+            <w:bCs/>
+            <w:color w:val="FF0000"/>
+            <w:sz w:val="21"/>
+            <w:szCs w:val="21"/>
+            <w:shd w:val="clear" w:color="auto" w:fill="FFFFFF"/>
+          </w:rPr>
+          <w:t xml:space="preserve"> 17 cook book</w:t>
+        </w:r>
+      </w:hyperlink>
       <w:r>
         <w:rPr>
           <w:rFonts w:hint="cs"/>
@@ -1163,7 +1110,7 @@
                     <pic:cNvPicPr/>
                   </pic:nvPicPr>
                   <pic:blipFill>
-                    <a:blip r:embed="rId9"/>
+                    <a:blip r:embed="rId10"/>
                     <a:stretch>
                       <a:fillRect/>
                     </a:stretch>
@@ -3741,7 +3688,7 @@
                     </pic:cNvPicPr>
                   </pic:nvPicPr>
                   <pic:blipFill>
-                    <a:blip r:embed="rId10">
+                    <a:blip r:embed="rId11">
                       <a:extLst>
                         <a:ext uri="{28A0092B-C50C-407E-A947-70E740481C1C}">
                           <a14:useLocalDpi xmlns:a14="http://schemas.microsoft.com/office/drawing/2010/main" val="0"/>
@@ -3973,7 +3920,7 @@
                     <pic:cNvPicPr/>
                   </pic:nvPicPr>
                   <pic:blipFill>
-                    <a:blip r:embed="rId11"/>
+                    <a:blip r:embed="rId12"/>
                     <a:stretch>
                       <a:fillRect/>
                     </a:stretch>
@@ -4121,7 +4068,7 @@
                     </pic:cNvPicPr>
                   </pic:nvPicPr>
                   <pic:blipFill>
-                    <a:blip r:embed="rId12">
+                    <a:blip r:embed="rId13">
                       <a:extLst>
                         <a:ext uri="{28A0092B-C50C-407E-A947-70E740481C1C}">
                           <a14:useLocalDpi xmlns:a14="http://schemas.microsoft.com/office/drawing/2010/main" val="0"/>
@@ -4602,7 +4549,7 @@
                     <pic:cNvPicPr/>
                   </pic:nvPicPr>
                   <pic:blipFill>
-                    <a:blip r:embed="rId13"/>
+                    <a:blip r:embed="rId14"/>
                     <a:stretch>
                       <a:fillRect/>
                     </a:stretch>
@@ -4830,202 +4777,6 @@
             <wp:extent cx="2600325" cy="1517956"/>
             <wp:effectExtent l="0" t="0" r="0" b="6350"/>
             <wp:docPr id="15" name="Picture 15"/>
-            <wp:cNvGraphicFramePr>
-              <a:graphicFrameLocks xmlns:a="http://schemas.openxmlformats.org/drawingml/2006/main" noChangeAspect="1"/>
-            </wp:cNvGraphicFramePr>
-            <a:graphic xmlns:a="http://schemas.openxmlformats.org/drawingml/2006/main">
-              <a:graphicData uri="http://schemas.openxmlformats.org/drawingml/2006/picture">
-                <pic:pic xmlns:pic="http://schemas.openxmlformats.org/drawingml/2006/picture">
-                  <pic:nvPicPr>
-                    <pic:cNvPr id="1" name=""/>
-                    <pic:cNvPicPr/>
-                  </pic:nvPicPr>
-                  <pic:blipFill>
-                    <a:blip r:embed="rId14"/>
-                    <a:stretch>
-                      <a:fillRect/>
-                    </a:stretch>
-                  </pic:blipFill>
-                  <pic:spPr>
-                    <a:xfrm>
-                      <a:off x="0" y="0"/>
-                      <a:ext cx="2604715" cy="1520519"/>
-                    </a:xfrm>
-                    <a:prstGeom prst="rect">
-                      <a:avLst/>
-                    </a:prstGeom>
-                  </pic:spPr>
-                </pic:pic>
-              </a:graphicData>
-            </a:graphic>
-          </wp:inline>
-        </w:drawing>
-      </w:r>
-    </w:p>
-    <w:p>
-      <w:pPr>
-        <w:spacing w:line="259" w:lineRule="auto"/>
-        <w:ind w:left="69" w:hanging="10"/>
-        <w:rPr>
-          <w:rtl/>
-        </w:rPr>
-      </w:pPr>
-    </w:p>
-    <w:p>
-      <w:pPr>
-        <w:spacing w:after="34"/>
-        <w:ind w:left="14" w:right="460"/>
-        <w:rPr>
-          <w:rtl/>
-        </w:rPr>
-      </w:pPr>
-      <w:r>
-        <w:rPr>
-          <w:rtl/>
-        </w:rPr>
-        <w:t>לאחר שהקומפילציה עברה בהצלחה בצע לקובץ זה סימולצי</w:t>
-      </w:r>
-      <w:r>
-        <w:rPr>
-          <w:rFonts w:hint="cs"/>
-          <w:rtl/>
-        </w:rPr>
-        <w:t>ת</w:t>
-      </w:r>
-      <w:r>
-        <w:rPr>
-          <w:rtl/>
-        </w:rPr>
-        <w:t xml:space="preserve"> </w:t>
-      </w:r>
-      <w:r>
-        <w:rPr>
-          <w:b/>
-          <w:bCs/>
-        </w:rPr>
-        <w:t>functional</w:t>
-      </w:r>
-      <w:r>
-        <w:rPr>
-          <w:rFonts w:hint="cs"/>
-        </w:rPr>
-        <w:t xml:space="preserve"> </w:t>
-      </w:r>
-      <w:r>
-        <w:rPr>
-          <w:rFonts w:hint="cs"/>
-          <w:rtl/>
-        </w:rPr>
-        <w:t xml:space="preserve">  </w:t>
-      </w:r>
-      <w:r>
-        <w:rPr>
-          <w:rFonts w:hint="cs"/>
-          <w:rtl/>
-        </w:rPr>
-        <w:t>מלאה בה תבדוק את כל הכניסות והיציאות ואת כל מקרי הקצה</w:t>
-      </w:r>
-      <w:r>
-        <w:rPr>
-          <w:rFonts w:hint="cs"/>
-          <w:rtl/>
-        </w:rPr>
-        <w:t xml:space="preserve">, </w:t>
-      </w:r>
-      <w:r>
-        <w:rPr>
-          <w:rtl/>
-        </w:rPr>
-        <w:t xml:space="preserve">כולל בדיקת הכניסה </w:t>
-      </w:r>
-      <w:proofErr w:type="spellStart"/>
-      <w:r>
-        <w:t>ResetN</w:t>
-      </w:r>
-      <w:proofErr w:type="spellEnd"/>
-      <w:r>
-        <w:rPr>
-          <w:rtl/>
-        </w:rPr>
-        <w:t xml:space="preserve"> באמצע פעולת המונה ולא רק בתחילת הסימולציה</w:t>
-      </w:r>
-      <w:r>
-        <w:rPr>
-          <w:rFonts w:hint="cs"/>
-          <w:rtl/>
-        </w:rPr>
-        <w:t xml:space="preserve"> </w:t>
-      </w:r>
-      <w:r>
-        <w:rPr>
-          <w:rtl/>
-        </w:rPr>
-        <w:t xml:space="preserve">(בנגוד לדוגמת הסימולציה למעלה). </w:t>
-      </w:r>
-    </w:p>
-    <w:p>
-      <w:pPr>
-        <w:spacing w:after="34"/>
-        <w:ind w:left="14" w:right="460"/>
-      </w:pPr>
-      <w:r>
-        <w:rPr>
-          <w:rFonts w:hint="cs"/>
-          <w:rtl/>
-        </w:rPr>
-        <w:t xml:space="preserve">יש להקפיד להציג את המספרים בצורה יפה </w:t>
-      </w:r>
-      <w:r>
-        <w:t xml:space="preserve">RADIX = HEX  </w:t>
-      </w:r>
-      <w:r>
-        <w:rPr>
-          <w:rFonts w:hint="cs"/>
-          <w:rtl/>
-        </w:rPr>
-        <w:t xml:space="preserve"> ולא בבינארי </w:t>
-      </w:r>
-    </w:p>
-    <w:p>
-      <w:pPr>
-        <w:bidi w:val="0"/>
-        <w:spacing w:line="259" w:lineRule="auto"/>
-        <w:ind w:right="59"/>
-      </w:pPr>
-      <w:r>
-        <w:t xml:space="preserve"> </w:t>
-      </w:r>
-    </w:p>
-    <w:p>
-      <w:pPr>
-        <w:rPr>
-          <w:rtl/>
-        </w:rPr>
-      </w:pPr>
-      <w:r>
-        <w:rPr>
-          <w:rFonts w:hint="cs"/>
-          <w:noProof/>
-          <w:rtl/>
-        </w:rPr>
-        <w:t xml:space="preserve">חלון סימולציה </w:t>
-      </w:r>
-    </w:p>
-    <w:p>
-      <w:pPr>
-        <w:rPr>
-          <w:rtl/>
-        </w:rPr>
-      </w:pPr>
-      <w:r>
-        <w:rPr>
-          <w:noProof/>
-        </w:rPr>
-        <w:drawing>
-          <wp:inline distT="0" distB="0" distL="0" distR="0" wp14:anchorId="43AE3AAA" wp14:editId="7F752586">
-            <wp:extent cx="6390247" cy="1076325"/>
-            <wp:effectExtent l="0" t="0" r="0" b="0"/>
-            <wp:docPr id="7" name="Picture 7"/>
             <wp:cNvGraphicFramePr>
               <a:graphicFrameLocks xmlns:a="http://schemas.openxmlformats.org/drawingml/2006/main" noChangeAspect="1"/>
             </wp:cNvGraphicFramePr>
@@ -5045,6 +4796,202 @@
                   <pic:spPr>
                     <a:xfrm>
                       <a:off x="0" y="0"/>
+                      <a:ext cx="2604715" cy="1520519"/>
+                    </a:xfrm>
+                    <a:prstGeom prst="rect">
+                      <a:avLst/>
+                    </a:prstGeom>
+                  </pic:spPr>
+                </pic:pic>
+              </a:graphicData>
+            </a:graphic>
+          </wp:inline>
+        </w:drawing>
+      </w:r>
+    </w:p>
+    <w:p>
+      <w:pPr>
+        <w:spacing w:line="259" w:lineRule="auto"/>
+        <w:ind w:left="69" w:hanging="10"/>
+        <w:rPr>
+          <w:rtl/>
+        </w:rPr>
+      </w:pPr>
+    </w:p>
+    <w:p>
+      <w:pPr>
+        <w:spacing w:after="34"/>
+        <w:ind w:left="14" w:right="460"/>
+        <w:rPr>
+          <w:rtl/>
+        </w:rPr>
+      </w:pPr>
+      <w:r>
+        <w:rPr>
+          <w:rtl/>
+        </w:rPr>
+        <w:t>לאחר שהקומפילציה עברה בהצלחה בצע לקובץ זה סימולצי</w:t>
+      </w:r>
+      <w:r>
+        <w:rPr>
+          <w:rFonts w:hint="cs"/>
+          <w:rtl/>
+        </w:rPr>
+        <w:t>ת</w:t>
+      </w:r>
+      <w:r>
+        <w:rPr>
+          <w:rtl/>
+        </w:rPr>
+        <w:t xml:space="preserve"> </w:t>
+      </w:r>
+      <w:r>
+        <w:rPr>
+          <w:b/>
+          <w:bCs/>
+        </w:rPr>
+        <w:t>functional</w:t>
+      </w:r>
+      <w:r>
+        <w:rPr>
+          <w:rFonts w:hint="cs"/>
+        </w:rPr>
+        <w:t xml:space="preserve"> </w:t>
+      </w:r>
+      <w:r>
+        <w:rPr>
+          <w:rFonts w:hint="cs"/>
+          <w:rtl/>
+        </w:rPr>
+        <w:t xml:space="preserve">  </w:t>
+      </w:r>
+      <w:r>
+        <w:rPr>
+          <w:rFonts w:hint="cs"/>
+          <w:rtl/>
+        </w:rPr>
+        <w:t>מלאה בה תבדוק את כל הכניסות והיציאות ואת כל מקרי הקצה</w:t>
+      </w:r>
+      <w:r>
+        <w:rPr>
+          <w:rFonts w:hint="cs"/>
+          <w:rtl/>
+        </w:rPr>
+        <w:t xml:space="preserve">, </w:t>
+      </w:r>
+      <w:r>
+        <w:rPr>
+          <w:rtl/>
+        </w:rPr>
+        <w:t xml:space="preserve">כולל בדיקת הכניסה </w:t>
+      </w:r>
+      <w:proofErr w:type="spellStart"/>
+      <w:r>
+        <w:t>ResetN</w:t>
+      </w:r>
+      <w:proofErr w:type="spellEnd"/>
+      <w:r>
+        <w:rPr>
+          <w:rtl/>
+        </w:rPr>
+        <w:t xml:space="preserve"> באמצע פעולת המונה ולא רק בתחילת הסימולציה</w:t>
+      </w:r>
+      <w:r>
+        <w:rPr>
+          <w:rFonts w:hint="cs"/>
+          <w:rtl/>
+        </w:rPr>
+        <w:t xml:space="preserve"> </w:t>
+      </w:r>
+      <w:r>
+        <w:rPr>
+          <w:rtl/>
+        </w:rPr>
+        <w:t xml:space="preserve">(בנגוד לדוגמת הסימולציה למעלה). </w:t>
+      </w:r>
+    </w:p>
+    <w:p>
+      <w:pPr>
+        <w:spacing w:after="34"/>
+        <w:ind w:left="14" w:right="460"/>
+      </w:pPr>
+      <w:r>
+        <w:rPr>
+          <w:rFonts w:hint="cs"/>
+          <w:rtl/>
+        </w:rPr>
+        <w:t xml:space="preserve">יש להקפיד להציג את המספרים בצורה יפה </w:t>
+      </w:r>
+      <w:r>
+        <w:t xml:space="preserve">RADIX = HEX  </w:t>
+      </w:r>
+      <w:r>
+        <w:rPr>
+          <w:rFonts w:hint="cs"/>
+          <w:rtl/>
+        </w:rPr>
+        <w:t xml:space="preserve"> ולא בבינארי </w:t>
+      </w:r>
+    </w:p>
+    <w:p>
+      <w:pPr>
+        <w:bidi w:val="0"/>
+        <w:spacing w:line="259" w:lineRule="auto"/>
+        <w:ind w:right="59"/>
+      </w:pPr>
+      <w:r>
+        <w:t xml:space="preserve"> </w:t>
+      </w:r>
+    </w:p>
+    <w:p>
+      <w:pPr>
+        <w:rPr>
+          <w:rtl/>
+        </w:rPr>
+      </w:pPr>
+      <w:r>
+        <w:rPr>
+          <w:rFonts w:hint="cs"/>
+          <w:noProof/>
+          <w:rtl/>
+        </w:rPr>
+        <w:t xml:space="preserve">חלון סימולציה </w:t>
+      </w:r>
+    </w:p>
+    <w:p>
+      <w:pPr>
+        <w:rPr>
+          <w:rtl/>
+        </w:rPr>
+      </w:pPr>
+      <w:r>
+        <w:rPr>
+          <w:noProof/>
+        </w:rPr>
+        <w:drawing>
+          <wp:inline distT="0" distB="0" distL="0" distR="0" wp14:anchorId="43AE3AAA" wp14:editId="7F752586">
+            <wp:extent cx="6390247" cy="1076325"/>
+            <wp:effectExtent l="0" t="0" r="0" b="0"/>
+            <wp:docPr id="7" name="Picture 7"/>
+            <wp:cNvGraphicFramePr>
+              <a:graphicFrameLocks xmlns:a="http://schemas.openxmlformats.org/drawingml/2006/main" noChangeAspect="1"/>
+            </wp:cNvGraphicFramePr>
+            <a:graphic xmlns:a="http://schemas.openxmlformats.org/drawingml/2006/main">
+              <a:graphicData uri="http://schemas.openxmlformats.org/drawingml/2006/picture">
+                <pic:pic xmlns:pic="http://schemas.openxmlformats.org/drawingml/2006/picture">
+                  <pic:nvPicPr>
+                    <pic:cNvPr id="1" name=""/>
+                    <pic:cNvPicPr/>
+                  </pic:nvPicPr>
+                  <pic:blipFill>
+                    <a:blip r:embed="rId16"/>
+                    <a:stretch>
+                      <a:fillRect/>
+                    </a:stretch>
+                  </pic:blipFill>
+                  <pic:spPr>
+                    <a:xfrm>
+                      <a:off x="0" y="0"/>
                       <a:ext cx="6391818" cy="1076590"/>
                     </a:xfrm>
                     <a:prstGeom prst="rect">
@@ -5291,7 +5238,7 @@
                     <pic:cNvPicPr/>
                   </pic:nvPicPr>
                   <pic:blipFill>
-                    <a:blip r:embed="rId16"/>
+                    <a:blip r:embed="rId17"/>
                     <a:stretch>
                       <a:fillRect/>
                     </a:stretch>
@@ -5431,7 +5378,7 @@
                     <pic:cNvPicPr/>
                   </pic:nvPicPr>
                   <pic:blipFill>
-                    <a:blip r:embed="rId17">
+                    <a:blip r:embed="rId18">
                       <a:extLst>
                         <a:ext uri="{28A0092B-C50C-407E-A947-70E740481C1C}">
                           <a14:useLocalDpi xmlns:a14="http://schemas.microsoft.com/office/drawing/2010/main" val="0"/>
@@ -5468,8 +5415,6 @@
       <w:pPr>
         <w:pStyle w:val="Heading1"/>
       </w:pPr>
-      <w:bookmarkStart w:id="10" w:name="_GoBack"/>
-      <w:bookmarkEnd w:id="10"/>
       <w:r>
         <w:rPr>
           <w:noProof/>
@@ -5477,7 +5422,7 @@
         </w:rPr>
         <w:br w:type="page"/>
       </w:r>
-      <w:bookmarkStart w:id="11" w:name="_Toc520627856"/>
+      <w:bookmarkStart w:id="10" w:name="_Toc520627856"/>
       <w:r>
         <w:rPr>
           <w:rFonts w:hint="cs"/>
@@ -5527,7 +5472,7 @@
         </w:rPr>
         <w:t>00</w:t>
       </w:r>
-      <w:bookmarkEnd w:id="11"/>
+      <w:bookmarkEnd w:id="10"/>
     </w:p>
     <w:p>
       <w:pPr>
@@ -6070,7 +6015,20 @@
           <w:bdr w:val="single" w:sz="4" w:space="0" w:color="auto"/>
           <w:rtl/>
         </w:rPr>
-        <w:t xml:space="preserve">       </w:t>
+        <w:t xml:space="preserve">    </w:t>
+      </w:r>
+      <w:r>
+        <w:rPr>
+          <w:bdr w:val="single" w:sz="4" w:space="0" w:color="auto"/>
+        </w:rPr>
+        <w:t>99?</w:t>
+      </w:r>
+      <w:r>
+        <w:rPr>
+          <w:bdr w:val="single" w:sz="4" w:space="0" w:color="auto"/>
+          <w:rtl/>
+        </w:rPr>
+        <w:t xml:space="preserve">   </w:t>
       </w:r>
       <w:r>
         <w:rPr>
@@ -6191,7 +6149,7 @@
                     <pic:cNvPicPr/>
                   </pic:nvPicPr>
                   <pic:blipFill>
-                    <a:blip r:embed="rId18"/>
+                    <a:blip r:embed="rId19"/>
                     <a:stretch>
                       <a:fillRect/>
                     </a:stretch>
@@ -6384,14 +6342,9 @@
         </w:rPr>
         <w:t xml:space="preserve"> או בתכן א-סינכרוני כל שהוא). קרא לישות </w:t>
       </w:r>
-      <w:proofErr w:type="spellStart"/>
-      <w:r>
-        <w:t>bcd</w:t>
-      </w:r>
-      <w:r>
-        <w:t>dn</w:t>
-      </w:r>
-      <w:proofErr w:type="spellEnd"/>
+      <w:r>
+        <w:tab/>
+      </w:r>
       <w:r>
         <w:rPr>
           <w:rtl/>
@@ -6513,7 +6466,7 @@
           <w:rtl/>
         </w:rPr>
       </w:pPr>
-      <w:bookmarkStart w:id="12" w:name="_Toc520627857"/>
+      <w:bookmarkStart w:id="11" w:name="_Toc520627857"/>
       <w:r>
         <w:rPr>
           <w:rFonts w:hint="cs"/>
@@ -6527,7 +6480,7 @@
         </w:rPr>
         <w:t>VHDL</w:t>
       </w:r>
-      <w:bookmarkEnd w:id="12"/>
+      <w:bookmarkEnd w:id="11"/>
       <w:r>
         <w:rPr>
           <w:rFonts w:hint="cs"/>
@@ -6545,91 +6498,51 @@
     </w:p>
     <w:p>
       <w:pPr>
-        <w:pStyle w:val="NormalWeb"/>
-        <w:pBdr>
-          <w:top w:val="single" w:sz="4" w:space="1" w:color="auto"/>
-          <w:left w:val="single" w:sz="4" w:space="4" w:color="auto"/>
-          <w:bottom w:val="single" w:sz="4" w:space="1" w:color="auto"/>
-          <w:right w:val="single" w:sz="4" w:space="4" w:color="auto"/>
-        </w:pBdr>
-        <w:bidi/>
-        <w:spacing w:before="0" w:beforeAutospacing="0" w:after="0" w:afterAutospacing="0"/>
-        <w:jc w:val="center"/>
-      </w:pPr>
-      <w:r>
-        <w:rPr>
-          <w:rFonts w:ascii="Arial Black"/>
-          <w:color w:val="000000"/>
-          <w:sz w:val="72"/>
-          <w:szCs w:val="72"/>
-          <w:rtl/>
-          <w14:textOutline w14:w="9525" w14:cap="flat" w14:cmpd="sng" w14:algn="ctr">
-            <w14:solidFill>
-              <w14:srgbClr w14:val="000000"/>
-            </w14:solidFill>
-            <w14:prstDash w14:val="solid"/>
-            <w14:round/>
-          </w14:textOutline>
-        </w:rPr>
-        <w:t xml:space="preserve">החלף </w:t>
-      </w:r>
-      <w:r>
-        <w:rPr>
-          <w:rFonts w:ascii="Arial Black" w:hint="cs"/>
-          <w:color w:val="000000"/>
-          <w:sz w:val="72"/>
-          <w:szCs w:val="72"/>
-          <w:rtl/>
-          <w14:textOutline w14:w="9525" w14:cap="flat" w14:cmpd="sng" w14:algn="ctr">
-            <w14:solidFill>
-              <w14:srgbClr w14:val="000000"/>
-            </w14:solidFill>
-            <w14:prstDash w14:val="solid"/>
-            <w14:round/>
-          </w14:textOutline>
-        </w:rPr>
-        <w:t xml:space="preserve">בקוד </w:t>
-      </w:r>
-      <w:r>
-        <w:rPr>
-          <w:rFonts w:ascii="Arial Black" w:hint="cs"/>
-          <w:color w:val="000000"/>
-          <w:sz w:val="72"/>
-          <w:szCs w:val="72"/>
-          <w14:textOutline w14:w="9525" w14:cap="flat" w14:cmpd="sng" w14:algn="ctr">
-            <w14:solidFill>
-              <w14:srgbClr w14:val="000000"/>
-            </w14:solidFill>
-            <w14:prstDash w14:val="solid"/>
-            <w14:round/>
-          </w14:textOutline>
-        </w:rPr>
-        <w:t>VHDL</w:t>
-      </w:r>
-      <w:r>
-        <w:rPr>
-          <w:rFonts w:ascii="Arial Black" w:hint="cs"/>
-          <w:color w:val="000000"/>
-          <w:sz w:val="72"/>
-          <w:szCs w:val="72"/>
-          <w:rtl/>
-          <w14:textOutline w14:w="9525" w14:cap="flat" w14:cmpd="sng" w14:algn="ctr">
-            <w14:solidFill>
-              <w14:srgbClr w14:val="000000"/>
-            </w14:solidFill>
-            <w14:prstDash w14:val="solid"/>
-            <w14:round/>
-          </w14:textOutline>
-        </w:rPr>
-        <w:t xml:space="preserve"> </w:t>
-      </w:r>
-    </w:p>
-    <w:p>
-      <w:pPr>
-        <w:rPr>
-          <w:rtl/>
-        </w:rPr>
-      </w:pPr>
+        <w:bidi w:val="0"/>
+        <w:rPr>
+          <w:rtl/>
+        </w:rPr>
+      </w:pPr>
+      <w:r>
+        <w:rPr>
+          <w:noProof/>
+        </w:rPr>
+        <w:drawing>
+          <wp:inline distT="0" distB="0" distL="0" distR="0" wp14:anchorId="3B9AF2C4" wp14:editId="5DF20324">
+            <wp:extent cx="5934974" cy="7659240"/>
+            <wp:effectExtent l="0" t="0" r="8890" b="0"/>
+            <wp:docPr id="18" name="Picture 18"/>
+            <wp:cNvGraphicFramePr>
+              <a:graphicFrameLocks xmlns:a="http://schemas.openxmlformats.org/drawingml/2006/main" noChangeAspect="1"/>
+            </wp:cNvGraphicFramePr>
+            <a:graphic xmlns:a="http://schemas.openxmlformats.org/drawingml/2006/main">
+              <a:graphicData uri="http://schemas.openxmlformats.org/drawingml/2006/picture">
+                <pic:pic xmlns:pic="http://schemas.openxmlformats.org/drawingml/2006/picture">
+                  <pic:nvPicPr>
+                    <pic:cNvPr id="1" name=""/>
+                    <pic:cNvPicPr/>
+                  </pic:nvPicPr>
+                  <pic:blipFill>
+                    <a:blip r:embed="rId20"/>
+                    <a:stretch>
+                      <a:fillRect/>
+                    </a:stretch>
+                  </pic:blipFill>
+                  <pic:spPr>
+                    <a:xfrm>
+                      <a:off x="0" y="0"/>
+                      <a:ext cx="5948691" cy="7676942"/>
+                    </a:xfrm>
+                    <a:prstGeom prst="rect">
+                      <a:avLst/>
+                    </a:prstGeom>
+                  </pic:spPr>
+                </pic:pic>
+              </a:graphicData>
+            </a:graphic>
+          </wp:inline>
+        </w:drawing>
+      </w:r>
     </w:p>
     <w:p>
       <w:pPr>
@@ -6643,6 +6556,7 @@
         <w:rPr>
           <w:rtl/>
         </w:rPr>
+        <w:lastRenderedPageBreak/>
         <w:t xml:space="preserve">קמפל את הקובץ </w:t>
       </w:r>
       <w:proofErr w:type="spellStart"/>
@@ -6682,92 +6596,51 @@
     </w:p>
     <w:p>
       <w:pPr>
-        <w:pStyle w:val="NormalWeb"/>
-        <w:pBdr>
-          <w:top w:val="single" w:sz="4" w:space="1" w:color="auto"/>
-          <w:left w:val="single" w:sz="4" w:space="4" w:color="auto"/>
-          <w:bottom w:val="single" w:sz="4" w:space="1" w:color="auto"/>
-          <w:right w:val="single" w:sz="4" w:space="4" w:color="auto"/>
-        </w:pBdr>
-        <w:bidi/>
-        <w:spacing w:before="0" w:beforeAutospacing="0" w:after="0" w:afterAutospacing="0"/>
-        <w:jc w:val="center"/>
-      </w:pPr>
-      <w:r>
-        <w:rPr>
-          <w:rFonts w:ascii="Arial Black"/>
-          <w:color w:val="000000"/>
-          <w:sz w:val="72"/>
-          <w:szCs w:val="72"/>
-          <w:rtl/>
-          <w14:textOutline w14:w="9525" w14:cap="flat" w14:cmpd="sng" w14:algn="ctr">
-            <w14:solidFill>
-              <w14:srgbClr w14:val="000000"/>
-            </w14:solidFill>
-            <w14:prstDash w14:val="solid"/>
-            <w14:round/>
-          </w14:textOutline>
-        </w:rPr>
-        <w:t xml:space="preserve">החלף </w:t>
-      </w:r>
-      <w:r>
-        <w:rPr>
-          <w:rFonts w:ascii="Arial Black" w:hint="cs"/>
-          <w:color w:val="000000"/>
-          <w:sz w:val="72"/>
-          <w:szCs w:val="72"/>
-          <w:rtl/>
-          <w14:textOutline w14:w="9525" w14:cap="flat" w14:cmpd="sng" w14:algn="ctr">
-            <w14:solidFill>
-              <w14:srgbClr w14:val="000000"/>
-            </w14:solidFill>
-            <w14:prstDash w14:val="solid"/>
-            <w14:round/>
-          </w14:textOutline>
-        </w:rPr>
-        <w:t>בדוח</w:t>
-      </w:r>
-      <w:r>
-        <w:rPr>
-          <w:rFonts w:ascii="Arial Black"/>
-          <w:color w:val="000000"/>
-          <w:sz w:val="72"/>
-          <w:szCs w:val="72"/>
-          <w:rtl/>
-          <w14:textOutline w14:w="9525" w14:cap="flat" w14:cmpd="sng" w14:algn="ctr">
-            <w14:solidFill>
-              <w14:srgbClr w14:val="000000"/>
-            </w14:solidFill>
-            <w14:prstDash w14:val="solid"/>
-            <w14:round/>
-          </w14:textOutline>
-        </w:rPr>
-        <w:t xml:space="preserve"> </w:t>
-      </w:r>
-      <w:r>
-        <w:rPr>
-          <w:rFonts w:ascii="Arial Black" w:hint="cs"/>
-          <w:color w:val="000000"/>
-          <w:sz w:val="72"/>
-          <w:szCs w:val="72"/>
-          <w:rtl/>
-          <w14:textOutline w14:w="9525" w14:cap="flat" w14:cmpd="sng" w14:algn="ctr">
-            <w14:solidFill>
-              <w14:srgbClr w14:val="000000"/>
-            </w14:solidFill>
-            <w14:prstDash w14:val="solid"/>
-            <w14:round/>
-          </w14:textOutline>
-        </w:rPr>
-        <w:t>הקומפילציה</w:t>
-      </w:r>
-    </w:p>
-    <w:p>
-      <w:pPr>
-        <w:rPr>
-          <w:rtl/>
-        </w:rPr>
-      </w:pPr>
+        <w:bidi w:val="0"/>
+        <w:rPr>
+          <w:rtl/>
+        </w:rPr>
+      </w:pPr>
+      <w:r>
+        <w:rPr>
+          <w:noProof/>
+        </w:rPr>
+        <w:drawing>
+          <wp:inline distT="0" distB="0" distL="0" distR="0" wp14:anchorId="3FF873B9" wp14:editId="602AD372">
+            <wp:extent cx="5167223" cy="5167223"/>
+            <wp:effectExtent l="0" t="0" r="0" b="0"/>
+            <wp:docPr id="19" name="Picture 19"/>
+            <wp:cNvGraphicFramePr>
+              <a:graphicFrameLocks xmlns:a="http://schemas.openxmlformats.org/drawingml/2006/main" noChangeAspect="1"/>
+            </wp:cNvGraphicFramePr>
+            <a:graphic xmlns:a="http://schemas.openxmlformats.org/drawingml/2006/main">
+              <a:graphicData uri="http://schemas.openxmlformats.org/drawingml/2006/picture">
+                <pic:pic xmlns:pic="http://schemas.openxmlformats.org/drawingml/2006/picture">
+                  <pic:nvPicPr>
+                    <pic:cNvPr id="1" name=""/>
+                    <pic:cNvPicPr/>
+                  </pic:nvPicPr>
+                  <pic:blipFill>
+                    <a:blip r:embed="rId21"/>
+                    <a:stretch>
+                      <a:fillRect/>
+                    </a:stretch>
+                  </pic:blipFill>
+                  <pic:spPr>
+                    <a:xfrm>
+                      <a:off x="0" y="0"/>
+                      <a:ext cx="5186107" cy="5186107"/>
+                    </a:xfrm>
+                    <a:prstGeom prst="rect">
+                      <a:avLst/>
+                    </a:prstGeom>
+                  </pic:spPr>
+                </pic:pic>
+              </a:graphicData>
+            </a:graphic>
+          </wp:inline>
+        </w:drawing>
+      </w:r>
     </w:p>
     <w:p>
       <w:pPr>
@@ -6776,7 +6649,7 @@
           <w:rtl/>
         </w:rPr>
       </w:pPr>
-      <w:bookmarkStart w:id="13" w:name="_Toc520627858"/>
+      <w:bookmarkStart w:id="12" w:name="_Toc520627858"/>
       <w:r>
         <w:rPr>
           <w:rFonts w:hint="cs"/>
@@ -6784,7 +6657,7 @@
         </w:rPr>
         <w:t>סימולציה</w:t>
       </w:r>
-      <w:bookmarkEnd w:id="13"/>
+      <w:bookmarkEnd w:id="12"/>
     </w:p>
     <w:p>
       <w:pPr>
@@ -7085,9 +6958,85 @@
               <w:spacing w:line="259" w:lineRule="auto"/>
               <w:jc w:val="both"/>
               <w:rPr>
+                <w:rFonts w:hint="cs"/>
                 <w:rtl/>
               </w:rPr>
             </w:pPr>
+            <w:r>
+              <w:rPr>
+                <w:rFonts w:hint="cs"/>
+                <w:rtl/>
+              </w:rPr>
+              <w:t>לא משתנה</w:t>
+            </w:r>
+          </w:p>
+        </w:tc>
+      </w:tr>
+      <w:tr>
+        <w:trPr>
+          <w:trHeight w:val="269"/>
+        </w:trPr>
+        <w:tc>
+          <w:tcPr>
+            <w:tcW w:w="3960" w:type="dxa"/>
+          </w:tcPr>
+          <w:p>
+            <w:pPr>
+              <w:spacing w:line="259" w:lineRule="auto"/>
+              <w:jc w:val="both"/>
+              <w:rPr>
+                <w:rtl/>
+              </w:rPr>
+            </w:pPr>
+            <w:proofErr w:type="gramStart"/>
+            <w:r>
+              <w:rPr>
+                <w:rFonts w:hint="cs"/>
+              </w:rPr>
+              <w:t xml:space="preserve">COUNT </w:t>
+            </w:r>
+            <w:r>
+              <w:rPr>
+                <w:rFonts w:hint="cs"/>
+                <w:rtl/>
+              </w:rPr>
+              <w:t xml:space="preserve"> בלי</w:t>
+            </w:r>
+            <w:proofErr w:type="gramEnd"/>
+            <w:r>
+              <w:rPr>
+                <w:rFonts w:hint="cs"/>
+                <w:rtl/>
+              </w:rPr>
+              <w:t xml:space="preserve"> </w:t>
+            </w:r>
+            <w:r>
+              <w:rPr>
+                <w:rFonts w:hint="cs"/>
+              </w:rPr>
+              <w:t xml:space="preserve">ENABLE  </w:t>
+            </w:r>
+          </w:p>
+        </w:tc>
+        <w:tc>
+          <w:tcPr>
+            <w:tcW w:w="4678" w:type="dxa"/>
+          </w:tcPr>
+          <w:p>
+            <w:pPr>
+              <w:spacing w:line="259" w:lineRule="auto"/>
+              <w:jc w:val="both"/>
+              <w:rPr>
+                <w:rtl/>
+              </w:rPr>
+            </w:pPr>
+            <w:r>
+              <w:rPr>
+                <w:rFonts w:hint="cs"/>
+                <w:rtl/>
+              </w:rPr>
+              <w:t>יורד ב1</w:t>
+            </w:r>
           </w:p>
         </w:tc>
       </w:tr>
@@ -7104,33 +7053,11 @@
                 <w:rtl/>
               </w:rPr>
             </w:pPr>
-            <w:proofErr w:type="gramStart"/>
             <w:r>
               <w:rPr>
                 <w:rFonts w:hint="cs"/>
               </w:rPr>
-              <w:t xml:space="preserve">COUNT </w:t>
-            </w:r>
-            <w:r>
-              <w:rPr>
-                <w:rFonts w:hint="cs"/>
-                <w:rtl/>
-              </w:rPr>
-              <w:t xml:space="preserve"> בלי</w:t>
-            </w:r>
-            <w:proofErr w:type="gramEnd"/>
-            <w:r>
-              <w:rPr>
-                <w:rFonts w:hint="cs"/>
-                <w:rtl/>
-              </w:rPr>
-              <w:t xml:space="preserve"> </w:t>
-            </w:r>
-            <w:r>
-              <w:rPr>
-                <w:rFonts w:hint="cs"/>
-              </w:rPr>
-              <w:t xml:space="preserve">ENABLE  </w:t>
+              <w:t>CARRY</w:t>
             </w:r>
           </w:p>
         </w:tc>
@@ -7143,9 +7070,22 @@
               <w:spacing w:line="259" w:lineRule="auto"/>
               <w:jc w:val="both"/>
               <w:rPr>
+                <w:rFonts w:hint="cs"/>
                 <w:rtl/>
               </w:rPr>
             </w:pPr>
+            <w:r>
+              <w:rPr>
+                <w:rFonts w:hint="cs"/>
+                <w:rtl/>
+              </w:rPr>
+              <w:t>נדלק ב00 ותלוי ב</w:t>
+            </w:r>
+            <w:proofErr w:type="spellStart"/>
+            <w:r>
+              <w:t>ena</w:t>
+            </w:r>
+            <w:proofErr w:type="spellEnd"/>
           </w:p>
         </w:tc>
       </w:tr>
@@ -7159,14 +7099,12 @@
               <w:spacing w:line="259" w:lineRule="auto"/>
               <w:jc w:val="both"/>
               <w:rPr>
+                <w:rFonts w:hint="cs"/>
                 <w:rtl/>
               </w:rPr>
             </w:pPr>
             <w:r>
-              <w:rPr>
-                <w:rFonts w:hint="cs"/>
-              </w:rPr>
-              <w:t>CARRY</w:t>
+              <w:t>Load</w:t>
             </w:r>
           </w:p>
         </w:tc>
@@ -7182,6 +7120,13 @@
                 <w:rtl/>
               </w:rPr>
             </w:pPr>
+            <w:r>
+              <w:rPr>
+                <w:rFonts w:hint="cs"/>
+                <w:rtl/>
+              </w:rPr>
+              <w:t>עובד</w:t>
+            </w:r>
           </w:p>
         </w:tc>
       </w:tr>
@@ -7215,36 +7160,6 @@
           </w:p>
         </w:tc>
       </w:tr>
-      <w:tr>
-        <w:tc>
-          <w:tcPr>
-            <w:tcW w:w="3960" w:type="dxa"/>
-          </w:tcPr>
-          <w:p>
-            <w:pPr>
-              <w:spacing w:line="259" w:lineRule="auto"/>
-              <w:jc w:val="both"/>
-              <w:rPr>
-                <w:rtl/>
-              </w:rPr>
-            </w:pPr>
-          </w:p>
-        </w:tc>
-        <w:tc>
-          <w:tcPr>
-            <w:tcW w:w="4678" w:type="dxa"/>
-          </w:tcPr>
-          <w:p>
-            <w:pPr>
-              <w:spacing w:line="259" w:lineRule="auto"/>
-              <w:jc w:val="both"/>
-              <w:rPr>
-                <w:rtl/>
-              </w:rPr>
-            </w:pPr>
-          </w:p>
-        </w:tc>
-      </w:tr>
     </w:tbl>
     <w:p>
       <w:pPr>
@@ -7303,8 +7218,69 @@
       </w:pPr>
       <w:r>
         <w:rPr>
-          <w:rFonts w:hint="cs"/>
           <w:noProof/>
+        </w:rPr>
+        <w:lastRenderedPageBreak/>
+        <w:drawing>
+          <wp:anchor distT="0" distB="0" distL="114300" distR="114300" simplePos="0" relativeHeight="251664384" behindDoc="0" locked="0" layoutInCell="1" allowOverlap="1" wp14:anchorId="66555F6E" wp14:editId="4D5EB612">
+            <wp:simplePos x="0" y="0"/>
+            <wp:positionH relativeFrom="margin">
+              <wp:align>center</wp:align>
+            </wp:positionH>
+            <wp:positionV relativeFrom="paragraph">
+              <wp:posOffset>232410</wp:posOffset>
+            </wp:positionV>
+            <wp:extent cx="7282180" cy="2199640"/>
+            <wp:effectExtent l="0" t="0" r="0" b="0"/>
+            <wp:wrapSquare wrapText="bothSides"/>
+            <wp:docPr id="21" name="Picture 21"/>
+            <wp:cNvGraphicFramePr>
+              <a:graphicFrameLocks xmlns:a="http://schemas.openxmlformats.org/drawingml/2006/main" noChangeAspect="1"/>
+            </wp:cNvGraphicFramePr>
+            <a:graphic xmlns:a="http://schemas.openxmlformats.org/drawingml/2006/main">
+              <a:graphicData uri="http://schemas.openxmlformats.org/drawingml/2006/picture">
+                <pic:pic xmlns:pic="http://schemas.openxmlformats.org/drawingml/2006/picture">
+                  <pic:nvPicPr>
+                    <pic:cNvPr id="1" name=""/>
+                    <pic:cNvPicPr/>
+                  </pic:nvPicPr>
+                  <pic:blipFill>
+                    <a:blip r:embed="rId22">
+                      <a:extLst>
+                        <a:ext uri="{28A0092B-C50C-407E-A947-70E740481C1C}">
+                          <a14:useLocalDpi xmlns:a14="http://schemas.microsoft.com/office/drawing/2010/main" val="0"/>
+                        </a:ext>
+                      </a:extLst>
+                    </a:blip>
+                    <a:stretch>
+                      <a:fillRect/>
+                    </a:stretch>
+                  </pic:blipFill>
+                  <pic:spPr>
+                    <a:xfrm>
+                      <a:off x="0" y="0"/>
+                      <a:ext cx="7282180" cy="2199640"/>
+                    </a:xfrm>
+                    <a:prstGeom prst="rect">
+                      <a:avLst/>
+                    </a:prstGeom>
+                  </pic:spPr>
+                </pic:pic>
+              </a:graphicData>
+            </a:graphic>
+            <wp14:sizeRelH relativeFrom="margin">
+              <wp14:pctWidth>0</wp14:pctWidth>
+            </wp14:sizeRelH>
+            <wp14:sizeRelV relativeFrom="margin">
+              <wp14:pctHeight>0</wp14:pctHeight>
+            </wp14:sizeRelV>
+          </wp:anchor>
+        </w:drawing>
+      </w:r>
+      <w:r>
+        <w:rPr>
+          <w:rFonts w:hint="cs"/>
+          <w:noProof/>
           <w:rtl/>
         </w:rPr>
         <w:t xml:space="preserve">חלון סימולציה </w:t>
@@ -7312,58 +7288,13 @@
     </w:p>
     <w:p>
       <w:pPr>
-        <w:pStyle w:val="NormalWeb"/>
-        <w:pBdr>
-          <w:top w:val="single" w:sz="4" w:space="1" w:color="auto"/>
-          <w:left w:val="single" w:sz="4" w:space="4" w:color="auto"/>
-          <w:bottom w:val="single" w:sz="4" w:space="1" w:color="auto"/>
-          <w:right w:val="single" w:sz="4" w:space="4" w:color="auto"/>
-        </w:pBdr>
-        <w:bidi/>
-        <w:spacing w:before="0" w:beforeAutospacing="0" w:after="0" w:afterAutospacing="0"/>
-        <w:jc w:val="center"/>
-      </w:pPr>
-      <w:r>
-        <w:rPr>
-          <w:rFonts w:ascii="Arial Black"/>
-          <w:color w:val="000000"/>
-          <w:sz w:val="72"/>
-          <w:szCs w:val="72"/>
-          <w:rtl/>
-          <w14:textOutline w14:w="9525" w14:cap="flat" w14:cmpd="sng" w14:algn="ctr">
-            <w14:solidFill>
-              <w14:srgbClr w14:val="000000"/>
-            </w14:solidFill>
-            <w14:prstDash w14:val="solid"/>
-            <w14:round/>
-          </w14:textOutline>
-        </w:rPr>
-        <w:t xml:space="preserve">החלף בתמונת </w:t>
-      </w:r>
-      <w:r>
-        <w:rPr>
-          <w:rFonts w:ascii="Arial Black" w:hint="cs"/>
-          <w:color w:val="000000"/>
-          <w:sz w:val="72"/>
-          <w:szCs w:val="72"/>
-          <w:rtl/>
-          <w14:textOutline w14:w="9525" w14:cap="flat" w14:cmpd="sng" w14:algn="ctr">
-            <w14:solidFill>
-              <w14:srgbClr w14:val="000000"/>
-            </w14:solidFill>
-            <w14:prstDash w14:val="solid"/>
-            <w14:round/>
-          </w14:textOutline>
-        </w:rPr>
-        <w:t>הסימולציה</w:t>
-      </w:r>
-    </w:p>
-    <w:p>
-      <w:pPr>
-        <w:rPr>
-          <w:rtl/>
-        </w:rPr>
-      </w:pPr>
+        <w:bidi w:val="0"/>
+        <w:rPr>
+          <w:rtl/>
+        </w:rPr>
+      </w:pPr>
+      <w:bookmarkStart w:id="13" w:name="_GoBack"/>
+      <w:bookmarkEnd w:id="13"/>
     </w:p>
     <w:p>
       <w:pPr>
@@ -7918,7 +7849,7 @@
                     </pic:cNvPicPr>
                   </pic:nvPicPr>
                   <pic:blipFill>
-                    <a:blip r:embed="rId19">
+                    <a:blip r:embed="rId23">
                       <a:extLst>
                         <a:ext uri="{28A0092B-C50C-407E-A947-70E740481C1C}">
                           <a14:useLocalDpi xmlns:a14="http://schemas.microsoft.com/office/drawing/2010/main" val="0"/>
@@ -8603,7 +8534,7 @@
         </w:rPr>
         <w:t xml:space="preserve">או בשימוש בתוכנת </w:t>
       </w:r>
-      <w:hyperlink r:id="rId20" w:history="1">
+      <w:hyperlink r:id="rId24" w:history="1">
         <w:r>
           <w:rPr>
             <w:rStyle w:val="Hyperlink"/>
@@ -9830,7 +9761,7 @@
                     </pic:cNvPicPr>
                   </pic:nvPicPr>
                   <pic:blipFill rotWithShape="1">
-                    <a:blip r:embed="rId21" cstate="print">
+                    <a:blip r:embed="rId25" cstate="print">
                       <a:extLst>
                         <a:ext uri="{28A0092B-C50C-407E-A947-70E740481C1C}">
                           <a14:useLocalDpi xmlns:a14="http://schemas.microsoft.com/office/drawing/2010/main" val="0"/>
@@ -11620,7 +11551,7 @@
                     </pic:cNvPicPr>
                   </pic:nvPicPr>
                   <pic:blipFill>
-                    <a:blip r:embed="rId22">
+                    <a:blip r:embed="rId26">
                       <a:extLst>
                         <a:ext uri="{28A0092B-C50C-407E-A947-70E740481C1C}">
                           <a14:useLocalDpi xmlns:a14="http://schemas.microsoft.com/office/drawing/2010/main" val="0"/>
@@ -12026,7 +11957,7 @@
                     <pic:cNvPicPr/>
                   </pic:nvPicPr>
                   <pic:blipFill rotWithShape="1">
-                    <a:blip r:embed="rId23"/>
+                    <a:blip r:embed="rId27"/>
                     <a:srcRect l="26808" t="23026" r="17168" b="5489"/>
                     <a:stretch/>
                   </pic:blipFill>
@@ -13874,7 +13805,7 @@
                     <pic:cNvPicPr/>
                   </pic:nvPicPr>
                   <pic:blipFill>
-                    <a:blip r:embed="rId24" cstate="print"/>
+                    <a:blip r:embed="rId28" cstate="print"/>
                     <a:stretch>
                       <a:fillRect/>
                     </a:stretch>
@@ -13931,7 +13862,7 @@
                     </pic:cNvPicPr>
                   </pic:nvPicPr>
                   <pic:blipFill>
-                    <a:blip r:embed="rId25" cstate="print">
+                    <a:blip r:embed="rId29" cstate="print">
                       <a:extLst>
                         <a:ext uri="{28A0092B-C50C-407E-A947-70E740481C1C}">
                           <a14:useLocalDpi xmlns:a14="http://schemas.microsoft.com/office/drawing/2010/main" val="0"/>
@@ -14956,7 +14887,7 @@
                     <pic:cNvPicPr/>
                   </pic:nvPicPr>
                   <pic:blipFill>
-                    <a:blip r:embed="rId9"/>
+                    <a:blip r:embed="rId10"/>
                     <a:stretch>
                       <a:fillRect/>
                     </a:stretch>
@@ -15164,7 +15095,7 @@
                       <w:szCs w:val="52"/>
                     </w:rPr>
                   </w:pPr>
-                  <w:hyperlink r:id="rId26" w:tgtFrame="_blank" w:history="1">
+                  <w:hyperlink r:id="rId30" w:tgtFrame="_blank" w:history="1">
                     <w:r>
                       <w:rPr>
                         <w:rStyle w:val="Hyperlink"/>
@@ -15283,7 +15214,7 @@
       </w:pPr>
     </w:p>
     <w:sectPr>
-      <w:footerReference w:type="default" r:id="rId27"/>
+      <w:footerReference w:type="default" r:id="rId31"/>
       <w:pgSz w:w="11906" w:h="16838"/>
       <w:pgMar w:top="1440" w:right="1800" w:bottom="1440" w:left="1800" w:header="708" w:footer="708" w:gutter="0"/>
       <w:cols w:space="708"/>
@@ -18416,7 +18347,7 @@
 </file>
 
 <file path=customXml/itemProps1.xml><?xml version="1.0" encoding="utf-8"?>
-<ds:datastoreItem xmlns:ds="http://schemas.openxmlformats.org/officeDocument/2006/customXml" ds:itemID="{C19B6C1D-0BB7-4638-AF73-2699918C7B0F}">
+<ds:datastoreItem xmlns:ds="http://schemas.openxmlformats.org/officeDocument/2006/customXml" ds:itemID="{AAECDA1F-FA95-4767-AB9A-FDB1F28AB8BB}">
   <ds:schemaRefs>
     <ds:schemaRef ds:uri="http://schemas.openxmlformats.org/officeDocument/2006/bibliography"/>
   </ds:schemaRefs>

</xml_diff>